<commit_message>
First draft for Fall 2018
</commit_message>
<xml_diff>
--- a/Miscelaneous/Resumes/BharatSrirangamResumevIV.docx
+++ b/Miscelaneous/Resumes/BharatSrirangamResumevIV.docx
@@ -20,6 +20,7 @@
           <w:lang w:val="pt-BR"/>
         </w:rPr>
       </w:pPr>
+      <w:proofErr w:type="spellStart"/>
       <w:r>
         <w:rPr>
           <w:rFonts w:ascii="Times New Roman" w:hAnsi="Times New Roman"/>
@@ -27,7 +28,17 @@
           <w:szCs w:val="32"/>
           <w:lang w:val="pt-BR"/>
         </w:rPr>
-        <w:t>Bharat Srirangam</w:t>
+        <w:t>Bharat</w:t>
+      </w:r>
+      <w:proofErr w:type="spellEnd"/>
+      <w:r>
+        <w:rPr>
+          <w:rFonts w:ascii="Times New Roman" w:hAnsi="Times New Roman"/>
+          <w:sz w:val="32"/>
+          <w:szCs w:val="32"/>
+          <w:lang w:val="pt-BR"/>
+        </w:rPr>
+        <w:t xml:space="preserve"> Srirangam</w:t>
       </w:r>
     </w:p>
     <w:p>
@@ -103,18 +114,8 @@
           <w:szCs w:val="22"/>
           <w:u w:val="single"/>
         </w:rPr>
-        <w:t xml:space="preserve">•  </w:t>
-      </w:r>
-      <w:hyperlink r:id="rId6" w:history="1">
-        <w:r>
-          <w:rPr>
-            <w:rStyle w:val="Hyperlink"/>
-            <w:sz w:val="22"/>
-            <w:szCs w:val="22"/>
-          </w:rPr>
-          <w:t>bharatsrirangam@gatech.edu</w:t>
-        </w:r>
-      </w:hyperlink>
+        <w:t>• bharatsrirangam@gatech.edu</w:t>
+      </w:r>
       <w:r>
         <w:rPr>
           <w:sz w:val="22"/>
@@ -132,7 +133,31 @@
           <w:u w:val="single"/>
           <w:bdr w:val="none" w:sz="0" w:space="0" w:color="auto" w:frame="1"/>
         </w:rPr>
-        <w:t>Personal Website/Github: bharatsrirangam.github.io</w:t>
+        <w:t>Personal Website/</w:t>
+      </w:r>
+      <w:proofErr w:type="spellStart"/>
+      <w:r>
+        <w:rPr>
+          <w:rFonts w:ascii="inherit" w:hAnsi="inherit"/>
+          <w:color w:val="000000" w:themeColor="text1"/>
+          <w:sz w:val="22"/>
+          <w:szCs w:val="22"/>
+          <w:u w:val="single"/>
+          <w:bdr w:val="none" w:sz="0" w:space="0" w:color="auto" w:frame="1"/>
+        </w:rPr>
+        <w:t>Github</w:t>
+      </w:r>
+      <w:proofErr w:type="spellEnd"/>
+      <w:r>
+        <w:rPr>
+          <w:rFonts w:ascii="inherit" w:hAnsi="inherit"/>
+          <w:color w:val="000000" w:themeColor="text1"/>
+          <w:sz w:val="22"/>
+          <w:szCs w:val="22"/>
+          <w:u w:val="single"/>
+          <w:bdr w:val="none" w:sz="0" w:space="0" w:color="auto" w:frame="1"/>
+        </w:rPr>
+        <w:t>: bharatsrirangam.github.io</w:t>
       </w:r>
     </w:p>
     <w:p>
@@ -190,6 +215,8 @@
         </w:rPr>
         <w:tab/>
       </w:r>
+      <w:bookmarkStart w:id="0" w:name="_GoBack"/>
+      <w:bookmarkEnd w:id="0"/>
       <w:r>
         <w:rPr>
           <w:b/>
@@ -370,25 +397,45 @@
           <w:sz w:val="22"/>
           <w:szCs w:val="22"/>
         </w:rPr>
-        <w:t xml:space="preserve">        </w:t>
-      </w:r>
-      <w:r>
-        <w:rPr>
-          <w:b/>
-          <w:iCs/>
-          <w:sz w:val="22"/>
-          <w:szCs w:val="22"/>
-        </w:rPr>
-        <w:t xml:space="preserve"> </w:t>
-      </w:r>
-      <w:r>
-        <w:rPr>
-          <w:b/>
-          <w:iCs/>
-          <w:sz w:val="22"/>
-          <w:szCs w:val="22"/>
-        </w:rPr>
-        <w:t xml:space="preserve">(Expected Graduation </w:t>
+        <w:t xml:space="preserve">      </w:t>
+      </w:r>
+      <w:proofErr w:type="gramStart"/>
+      <w:r>
+        <w:rPr>
+          <w:b/>
+          <w:iCs/>
+          <w:sz w:val="22"/>
+          <w:szCs w:val="22"/>
+        </w:rPr>
+        <w:t xml:space="preserve">  </w:t>
+      </w:r>
+      <w:r>
+        <w:rPr>
+          <w:b/>
+          <w:iCs/>
+          <w:sz w:val="22"/>
+          <w:szCs w:val="22"/>
+        </w:rPr>
+        <w:t xml:space="preserve"> </w:t>
+      </w:r>
+      <w:r>
+        <w:rPr>
+          <w:b/>
+          <w:iCs/>
+          <w:sz w:val="22"/>
+          <w:szCs w:val="22"/>
+        </w:rPr>
+        <w:t>(</w:t>
+      </w:r>
+      <w:proofErr w:type="gramEnd"/>
+      <w:r>
+        <w:rPr>
+          <w:b/>
+          <w:iCs/>
+          <w:sz w:val="22"/>
+          <w:szCs w:val="22"/>
+        </w:rPr>
+        <w:t xml:space="preserve">Expected Graduation </w:t>
       </w:r>
       <w:r>
         <w:rPr>
@@ -417,8 +464,6 @@
         </w:rPr>
         <w:t>2019</w:t>
       </w:r>
-      <w:bookmarkStart w:id="0" w:name="_GoBack"/>
-      <w:bookmarkEnd w:id="0"/>
       <w:r>
         <w:rPr>
           <w:b/>
@@ -1022,7 +1067,7 @@
         </w:rPr>
         <w:t xml:space="preserve"> (</w:t>
       </w:r>
-      <w:hyperlink r:id="rId7" w:history="1">
+      <w:hyperlink r:id="rId6" w:history="1">
         <w:r>
           <w:rPr>
             <w:b/>
@@ -1559,15 +1604,70 @@
           <w:sz w:val="22"/>
           <w:szCs w:val="22"/>
         </w:rPr>
-        <w:t xml:space="preserve"> NumPy, Pytorch, Keras</w:t>
-      </w:r>
-      <w:r>
-        <w:rPr>
-          <w:iCs/>
-          <w:sz w:val="22"/>
-          <w:szCs w:val="22"/>
-        </w:rPr>
-        <w:t>/T</w:t>
+        <w:t xml:space="preserve"> </w:t>
+      </w:r>
+      <w:proofErr w:type="spellStart"/>
+      <w:r>
+        <w:rPr>
+          <w:iCs/>
+          <w:sz w:val="22"/>
+          <w:szCs w:val="22"/>
+        </w:rPr>
+        <w:t>NumPy</w:t>
+      </w:r>
+      <w:proofErr w:type="spellEnd"/>
+      <w:r>
+        <w:rPr>
+          <w:iCs/>
+          <w:sz w:val="22"/>
+          <w:szCs w:val="22"/>
+        </w:rPr>
+        <w:t xml:space="preserve">, </w:t>
+      </w:r>
+      <w:proofErr w:type="spellStart"/>
+      <w:r>
+        <w:rPr>
+          <w:iCs/>
+          <w:sz w:val="22"/>
+          <w:szCs w:val="22"/>
+        </w:rPr>
+        <w:t>Pytorch</w:t>
+      </w:r>
+      <w:proofErr w:type="spellEnd"/>
+      <w:r>
+        <w:rPr>
+          <w:iCs/>
+          <w:sz w:val="22"/>
+          <w:szCs w:val="22"/>
+        </w:rPr>
+        <w:t xml:space="preserve">, </w:t>
+      </w:r>
+      <w:proofErr w:type="spellStart"/>
+      <w:r>
+        <w:rPr>
+          <w:iCs/>
+          <w:sz w:val="22"/>
+          <w:szCs w:val="22"/>
+        </w:rPr>
+        <w:t>Keras</w:t>
+      </w:r>
+      <w:proofErr w:type="spellEnd"/>
+      <w:r>
+        <w:rPr>
+          <w:iCs/>
+          <w:sz w:val="22"/>
+          <w:szCs w:val="22"/>
+        </w:rPr>
+        <w:t>/</w:t>
+      </w:r>
+      <w:proofErr w:type="spellStart"/>
+      <w:r>
+        <w:rPr>
+          <w:iCs/>
+          <w:sz w:val="22"/>
+          <w:szCs w:val="22"/>
+        </w:rPr>
+        <w:t>T</w:t>
       </w:r>
       <w:r>
         <w:rPr>
@@ -1577,6 +1677,7 @@
         </w:rPr>
         <w:t>ensorflow</w:t>
       </w:r>
+      <w:proofErr w:type="spellEnd"/>
       <w:r>
         <w:rPr>
           <w:iCs/>
@@ -1923,14 +2024,25 @@
           <w:szCs w:val="22"/>
         </w:rPr>
       </w:pPr>
-      <w:r>
-        <w:rPr>
-          <w:b/>
-          <w:iCs/>
-          <w:sz w:val="22"/>
-          <w:szCs w:val="22"/>
-        </w:rPr>
-        <w:t xml:space="preserve">Actifio Inc. </w:t>
+      <w:proofErr w:type="spellStart"/>
+      <w:r>
+        <w:rPr>
+          <w:b/>
+          <w:iCs/>
+          <w:sz w:val="22"/>
+          <w:szCs w:val="22"/>
+        </w:rPr>
+        <w:t>Actifio</w:t>
+      </w:r>
+      <w:proofErr w:type="spellEnd"/>
+      <w:r>
+        <w:rPr>
+          <w:b/>
+          <w:iCs/>
+          <w:sz w:val="22"/>
+          <w:szCs w:val="22"/>
+        </w:rPr>
+        <w:t xml:space="preserve"> Inc. </w:t>
       </w:r>
       <w:r>
         <w:rPr>
@@ -2199,16 +2311,7 @@
           <w:sz w:val="22"/>
           <w:szCs w:val="22"/>
         </w:rPr>
-        <w:t xml:space="preserve"> </w:t>
-      </w:r>
-      <w:r>
-        <w:rPr>
-          <w:iCs/>
-          <w:color w:val="000000" w:themeColor="text1"/>
-          <w:sz w:val="22"/>
-          <w:szCs w:val="22"/>
-        </w:rPr>
-        <w:t>with Java</w:t>
+        <w:t xml:space="preserve"> with Java</w:t>
       </w:r>
     </w:p>
     <w:p>
@@ -3234,6 +3337,8 @@
         </w:rPr>
         <w:t xml:space="preserve"> </w:t>
       </w:r>
+      <w:proofErr w:type="spellStart"/>
+      <w:proofErr w:type="gramStart"/>
       <w:r>
         <w:rPr>
           <w:iCs/>
@@ -3248,7 +3353,17 @@
           <w:sz w:val="22"/>
           <w:szCs w:val="22"/>
         </w:rPr>
-        <w:t xml:space="preserve">,C </w:t>
+        <w:t>,C</w:t>
+      </w:r>
+      <w:proofErr w:type="spellEnd"/>
+      <w:proofErr w:type="gramEnd"/>
+      <w:r>
+        <w:rPr>
+          <w:iCs/>
+          <w:sz w:val="22"/>
+          <w:szCs w:val="22"/>
+        </w:rPr>
+        <w:t xml:space="preserve"> </w:t>
       </w:r>
       <w:r>
         <w:rPr>
@@ -3318,6 +3433,7 @@
         </w:rPr>
         <w:t xml:space="preserve"> </w:t>
       </w:r>
+      <w:proofErr w:type="spellStart"/>
       <w:r>
         <w:rPr>
           <w:iCs/>
@@ -3326,6 +3442,7 @@
         </w:rPr>
         <w:t>HTML,Matlab</w:t>
       </w:r>
+      <w:proofErr w:type="spellEnd"/>
       <w:r>
         <w:rPr>
           <w:b/>
@@ -3427,13 +3544,23 @@
         </w:rPr>
         <w:t xml:space="preserve"> </w:t>
       </w:r>
-      <w:r>
-        <w:rPr>
-          <w:iCs/>
-          <w:sz w:val="22"/>
-          <w:szCs w:val="22"/>
-        </w:rPr>
-        <w:t>Git,</w:t>
+      <w:proofErr w:type="spellStart"/>
+      <w:r>
+        <w:rPr>
+          <w:iCs/>
+          <w:sz w:val="22"/>
+          <w:szCs w:val="22"/>
+        </w:rPr>
+        <w:t>Git</w:t>
+      </w:r>
+      <w:proofErr w:type="spellEnd"/>
+      <w:r>
+        <w:rPr>
+          <w:iCs/>
+          <w:sz w:val="22"/>
+          <w:szCs w:val="22"/>
+        </w:rPr>
+        <w:t>,</w:t>
       </w:r>
       <w:r>
         <w:rPr>
@@ -3475,6 +3602,8 @@
         </w:rPr>
         <w:t xml:space="preserve"> </w:t>
       </w:r>
+      <w:proofErr w:type="spellStart"/>
+      <w:proofErr w:type="gramStart"/>
       <w:r>
         <w:rPr>
           <w:iCs/>
@@ -3489,7 +3618,17 @@
           <w:sz w:val="22"/>
           <w:szCs w:val="22"/>
         </w:rPr>
-        <w:t>Java Reflection</w:t>
+        <w:t>Java</w:t>
+      </w:r>
+      <w:proofErr w:type="spellEnd"/>
+      <w:proofErr w:type="gramEnd"/>
+      <w:r>
+        <w:rPr>
+          <w:iCs/>
+          <w:sz w:val="22"/>
+          <w:szCs w:val="22"/>
+        </w:rPr>
+        <w:t xml:space="preserve"> Reflection</w:t>
       </w:r>
       <w:r>
         <w:rPr>
@@ -3523,13 +3662,23 @@
         </w:rPr>
         <w:t xml:space="preserve"> </w:t>
       </w:r>
-      <w:r>
-        <w:rPr>
-          <w:iCs/>
-          <w:sz w:val="22"/>
-          <w:szCs w:val="22"/>
-        </w:rPr>
-        <w:t>Json/GSON,</w:t>
+      <w:proofErr w:type="spellStart"/>
+      <w:r>
+        <w:rPr>
+          <w:iCs/>
+          <w:sz w:val="22"/>
+          <w:szCs w:val="22"/>
+        </w:rPr>
+        <w:t>Json</w:t>
+      </w:r>
+      <w:proofErr w:type="spellEnd"/>
+      <w:r>
+        <w:rPr>
+          <w:iCs/>
+          <w:sz w:val="22"/>
+          <w:szCs w:val="22"/>
+        </w:rPr>
+        <w:t>/GSON,</w:t>
       </w:r>
       <w:r>
         <w:rPr>
@@ -3671,7 +3820,25 @@
           <w:sz w:val="22"/>
           <w:szCs w:val="22"/>
         </w:rPr>
-        <w:t xml:space="preserve"> The Makery </w:t>
+        <w:t xml:space="preserve"> The </w:t>
+      </w:r>
+      <w:proofErr w:type="spellStart"/>
+      <w:r>
+        <w:rPr>
+          <w:iCs/>
+          <w:sz w:val="22"/>
+          <w:szCs w:val="22"/>
+        </w:rPr>
+        <w:t>Makery</w:t>
+      </w:r>
+      <w:proofErr w:type="spellEnd"/>
+      <w:r>
+        <w:rPr>
+          <w:iCs/>
+          <w:sz w:val="22"/>
+          <w:szCs w:val="22"/>
+        </w:rPr>
+        <w:t xml:space="preserve"> </w:t>
       </w:r>
       <w:r>
         <w:rPr>
@@ -3789,17 +3956,7 @@
           <w:szCs w:val="26"/>
           <w:u w:val="thick"/>
         </w:rPr>
-        <w:t>/</w:t>
-      </w:r>
-      <w:r>
-        <w:rPr>
-          <w:b/>
-          <w:iCs/>
-          <w:sz w:val="26"/>
-          <w:szCs w:val="26"/>
-          <w:u w:val="thick"/>
-        </w:rPr>
-        <w:t>Extracurricular Projects</w:t>
+        <w:t>/Extracurricular Projects</w:t>
       </w:r>
       <w:r>
         <w:rPr>
@@ -3872,8 +4029,19 @@
           <w:sz w:val="22"/>
           <w:szCs w:val="22"/>
         </w:rPr>
-        <w:t xml:space="preserve"> Design (CS2340): BoRats.Inc</w:t>
-      </w:r>
+        <w:t xml:space="preserve"> Design (CS2340): </w:t>
+      </w:r>
+      <w:proofErr w:type="spellStart"/>
+      <w:r>
+        <w:rPr>
+          <w:b/>
+          <w:iCs/>
+          <w:sz w:val="22"/>
+          <w:szCs w:val="22"/>
+        </w:rPr>
+        <w:t>BoRats.Inc</w:t>
+      </w:r>
+      <w:proofErr w:type="spellEnd"/>
     </w:p>
     <w:p>
       <w:pPr>
@@ -3890,13 +4058,23 @@
           <w:szCs w:val="22"/>
         </w:rPr>
       </w:pPr>
-      <w:r>
-        <w:rPr>
-          <w:iCs/>
-          <w:sz w:val="22"/>
-          <w:szCs w:val="22"/>
-        </w:rPr>
-        <w:t>BoRats.Inc is a</w:t>
+      <w:proofErr w:type="spellStart"/>
+      <w:r>
+        <w:rPr>
+          <w:iCs/>
+          <w:sz w:val="22"/>
+          <w:szCs w:val="22"/>
+        </w:rPr>
+        <w:t>BoRats.Inc</w:t>
+      </w:r>
+      <w:proofErr w:type="spellEnd"/>
+      <w:r>
+        <w:rPr>
+          <w:iCs/>
+          <w:sz w:val="22"/>
+          <w:szCs w:val="22"/>
+        </w:rPr>
+        <w:t xml:space="preserve"> is a</w:t>
       </w:r>
       <w:r>
         <w:rPr>
@@ -4326,15 +4504,7 @@
           <w:sz w:val="22"/>
           <w:szCs w:val="22"/>
         </w:rPr>
-        <w:t xml:space="preserve">quality </w:t>
-      </w:r>
-      <w:r>
-        <w:rPr>
-          <w:iCs/>
-          <w:sz w:val="22"/>
-          <w:szCs w:val="22"/>
-        </w:rPr>
-        <w:t>with the</w:t>
+        <w:t>quality with the</w:t>
       </w:r>
       <w:r>
         <w:rPr>
@@ -4396,23 +4566,7 @@
           <w:sz w:val="22"/>
           <w:szCs w:val="22"/>
         </w:rPr>
-        <w:t xml:space="preserve"> </w:t>
-      </w:r>
-      <w:r>
-        <w:rPr>
-          <w:iCs/>
-          <w:sz w:val="22"/>
-          <w:szCs w:val="22"/>
-        </w:rPr>
-        <w:t>using</w:t>
-      </w:r>
-      <w:r>
-        <w:rPr>
-          <w:iCs/>
-          <w:sz w:val="22"/>
-          <w:szCs w:val="22"/>
-        </w:rPr>
-        <w:t xml:space="preserve"> Java</w:t>
+        <w:t xml:space="preserve"> using Java</w:t>
       </w:r>
       <w:r>
         <w:rPr>
@@ -4511,16 +4665,7 @@
           <w:sz w:val="22"/>
           <w:szCs w:val="22"/>
         </w:rPr>
-        <w:t xml:space="preserve"> Project]</w:t>
-      </w:r>
-      <w:r>
-        <w:rPr>
-          <w:b/>
-          <w:iCs/>
-          <w:sz w:val="22"/>
-          <w:szCs w:val="22"/>
-        </w:rPr>
-        <w:t xml:space="preserve"> </w:t>
+        <w:t xml:space="preserve"> Project] </w:t>
       </w:r>
       <w:r>
         <w:rPr>
@@ -4722,15 +4867,33 @@
           <w:sz w:val="22"/>
           <w:szCs w:val="22"/>
         </w:rPr>
-        <w:t>Developing using the MERN stack</w:t>
-      </w:r>
-      <w:r>
-        <w:rPr>
-          <w:iCs/>
-          <w:sz w:val="22"/>
-          <w:szCs w:val="22"/>
-        </w:rPr>
-        <w:t xml:space="preserve">(MongoDB, Express, React.js, Node.js) for </w:t>
+        <w:t xml:space="preserve">Developing using the MERN </w:t>
+      </w:r>
+      <w:proofErr w:type="gramStart"/>
+      <w:r>
+        <w:rPr>
+          <w:iCs/>
+          <w:sz w:val="22"/>
+          <w:szCs w:val="22"/>
+        </w:rPr>
+        <w:t>stack</w:t>
+      </w:r>
+      <w:r>
+        <w:rPr>
+          <w:iCs/>
+          <w:sz w:val="22"/>
+          <w:szCs w:val="22"/>
+        </w:rPr>
+        <w:t>(</w:t>
+      </w:r>
+      <w:proofErr w:type="gramEnd"/>
+      <w:r>
+        <w:rPr>
+          <w:iCs/>
+          <w:sz w:val="22"/>
+          <w:szCs w:val="22"/>
+        </w:rPr>
+        <w:t xml:space="preserve">MongoDB, Express, React.js, Node.js) for </w:t>
       </w:r>
       <w:r>
         <w:rPr>
@@ -4827,17 +4990,9 @@
           <w:sz w:val="22"/>
           <w:szCs w:val="22"/>
         </w:rPr>
-        <w:t>[Personal Project]</w:t>
-      </w:r>
-      <w:r>
-        <w:rPr>
-          <w:b/>
-          <w:iCs/>
-          <w:sz w:val="22"/>
-          <w:szCs w:val="22"/>
-        </w:rPr>
-        <w:t xml:space="preserve"> </w:t>
-      </w:r>
+        <w:t xml:space="preserve">[Personal Project] </w:t>
+      </w:r>
+      <w:proofErr w:type="spellStart"/>
       <w:r>
         <w:rPr>
           <w:b/>
@@ -4847,6 +5002,7 @@
         </w:rPr>
         <w:t>CourseTree</w:t>
       </w:r>
+      <w:proofErr w:type="spellEnd"/>
       <w:r>
         <w:rPr>
           <w:b/>
@@ -9357,7 +9513,7 @@
 </file>
 
 <file path=customXml/itemProps1.xml><?xml version="1.0" encoding="utf-8"?>
-<ds:datastoreItem xmlns:ds="http://schemas.openxmlformats.org/officeDocument/2006/customXml" ds:itemID="{04E870E5-1D12-1A4E-BEF9-BBD26C94FA19}">
+<ds:datastoreItem xmlns:ds="http://schemas.openxmlformats.org/officeDocument/2006/customXml" ds:itemID="{623F3654-4FAE-F646-8C56-887408806B40}">
   <ds:schemaRefs>
     <ds:schemaRef ds:uri="http://schemas.openxmlformats.org/officeDocument/2006/bibliography"/>
   </ds:schemaRefs>

</xml_diff>